<commit_message>
forms and  generate doc
</commit_message>
<xml_diff>
--- a/public/template/template1.docx
+++ b/public/template/template1.docx
@@ -27,7 +27,7 @@
           <w:sz w:val="26"/>
           <w:shd w:fill="auto" w:val="clear"/>
         </w:rPr>
-        <w:t xml:space="preserve">HIGHCOURT</w:t>
+        <w:t xml:space="preserve">{HIGHCOURT}</w:t>
       </w:r>
     </w:p>
     <w:p>
@@ -55,7 +55,7 @@
           <w:sz w:val="26"/>
           <w:shd w:fill="auto" w:val="clear"/>
         </w:rPr>
-        <w:t xml:space="preserve">JURIDICTION</w:t>
+        <w:t xml:space="preserve">{JURIDICTION}</w:t>
       </w:r>
     </w:p>
     <w:p>
@@ -81,7 +81,7 @@
           <w:sz w:val="26"/>
           <w:shd w:fill="auto" w:val="clear"/>
         </w:rPr>
-        <w:t xml:space="preserve">PETITIONNUMBER</w:t>
+        <w:t xml:space="preserve">{PETITIONNUMBER}</w:t>
       </w:r>
     </w:p>
     <w:p>
@@ -160,7 +160,6 @@
               <w:rPr>
                 <w:spacing w:val="0"/>
                 <w:position w:val="0"/>
-                <w:shd w:fill="auto" w:val="clear"/>
               </w:rPr>
             </w:pPr>
             <w:r>
@@ -201,7 +200,6 @@
                 <w:color w:val="auto"/>
                 <w:spacing w:val="0"/>
                 <w:position w:val="0"/>
-                <w:shd w:fill="auto" w:val="clear"/>
               </w:rPr>
             </w:pPr>
             <w:r>
@@ -249,7 +247,6 @@
                 <w:color w:val="auto"/>
                 <w:spacing w:val="0"/>
                 <w:position w:val="0"/>
-                <w:shd w:fill="auto" w:val="clear"/>
               </w:rPr>
             </w:pPr>
             <w:r>
@@ -295,7 +292,6 @@
               <w:rPr>
                 <w:spacing w:val="0"/>
                 <w:position w:val="0"/>
-                <w:shd w:fill="auto" w:val="clear"/>
               </w:rPr>
             </w:pPr>
             <w:r>
@@ -307,7 +303,7 @@
                 <w:sz w:val="26"/>
                 <w:shd w:fill="auto" w:val="clear"/>
               </w:rPr>
-              <w:t xml:space="preserve">RESPONDENTNAME</w:t>
+              <w:t xml:space="preserve">{RESPONDENTNAME}</w:t>
             </w:r>
           </w:p>
         </w:tc>
@@ -336,7 +332,6 @@
                 <w:color w:val="auto"/>
                 <w:spacing w:val="0"/>
                 <w:position w:val="0"/>
-                <w:shd w:fill="auto" w:val="clear"/>
               </w:rPr>
             </w:pPr>
             <w:r>
@@ -438,7 +433,6 @@
                 <w:color w:val="auto"/>
                 <w:spacing w:val="0"/>
                 <w:position w:val="0"/>
-                <w:shd w:fill="auto" w:val="clear"/>
               </w:rPr>
             </w:pPr>
             <w:r>
@@ -480,7 +474,6 @@
                 <w:color w:val="auto"/>
                 <w:spacing w:val="0"/>
                 <w:position w:val="0"/>
-                <w:shd w:fill="auto" w:val="clear"/>
               </w:rPr>
             </w:pPr>
             <w:r>
@@ -522,7 +515,6 @@
                 <w:color w:val="auto"/>
                 <w:spacing w:val="0"/>
                 <w:position w:val="0"/>
-                <w:shd w:fill="auto" w:val="clear"/>
               </w:rPr>
             </w:pPr>
             <w:r>
@@ -606,7 +598,6 @@
                 <w:color w:val="auto"/>
                 <w:spacing w:val="0"/>
                 <w:position w:val="0"/>
-                <w:shd w:fill="auto" w:val="clear"/>
               </w:rPr>
             </w:pPr>
             <w:r>
@@ -721,7 +712,6 @@
                 <w:color w:val="auto"/>
                 <w:spacing w:val="0"/>
                 <w:position w:val="0"/>
-                <w:shd w:fill="auto" w:val="clear"/>
               </w:rPr>
             </w:pPr>
             <w:r>
@@ -836,7 +826,6 @@
                 <w:color w:val="auto"/>
                 <w:spacing w:val="0"/>
                 <w:position w:val="0"/>
-                <w:shd w:fill="auto" w:val="clear"/>
               </w:rPr>
             </w:pPr>
             <w:r>
@@ -951,7 +940,6 @@
                 <w:color w:val="auto"/>
                 <w:spacing w:val="0"/>
                 <w:position w:val="0"/>
-                <w:shd w:fill="auto" w:val="clear"/>
               </w:rPr>
             </w:pPr>
             <w:r>
@@ -1065,7 +1053,6 @@
               <w:rPr>
                 <w:spacing w:val="0"/>
                 <w:position w:val="0"/>
-                <w:shd w:fill="auto" w:val="clear"/>
               </w:rPr>
             </w:pPr>
             <w:r>
@@ -1077,7 +1064,7 @@
                 <w:sz w:val="26"/>
                 <w:shd w:fill="auto" w:val="clear"/>
               </w:rPr>
-              <w:t xml:space="preserve">PETTITLE</w:t>
+              <w:t xml:space="preserve">{PETTITLE}</w:t>
             </w:r>
           </w:p>
         </w:tc>
@@ -1180,7 +1167,6 @@
                 <w:color w:val="auto"/>
                 <w:spacing w:val="0"/>
                 <w:position w:val="0"/>
-                <w:shd w:fill="auto" w:val="clear"/>
               </w:rPr>
             </w:pPr>
             <w:r>
@@ -1296,7 +1282,6 @@
                 <w:color w:val="auto"/>
                 <w:spacing w:val="0"/>
                 <w:position w:val="0"/>
-                <w:shd w:fill="auto" w:val="clear"/>
               </w:rPr>
             </w:pPr>
             <w:r>
@@ -1412,7 +1397,6 @@
                 <w:color w:val="auto"/>
                 <w:spacing w:val="0"/>
                 <w:position w:val="0"/>
-                <w:shd w:fill="auto" w:val="clear"/>
               </w:rPr>
             </w:pPr>
             <w:r>
@@ -1528,7 +1512,6 @@
                 <w:color w:val="auto"/>
                 <w:spacing w:val="0"/>
                 <w:position w:val="0"/>
-                <w:shd w:fill="auto" w:val="clear"/>
               </w:rPr>
             </w:pPr>
             <w:r>
@@ -1647,7 +1630,6 @@
                 <w:color w:val="auto"/>
                 <w:spacing w:val="0"/>
                 <w:position w:val="0"/>
-                <w:shd w:fill="auto" w:val="clear"/>
               </w:rPr>
             </w:pPr>
             <w:r>
@@ -1762,7 +1744,6 @@
                 <w:color w:val="auto"/>
                 <w:spacing w:val="0"/>
                 <w:position w:val="0"/>
-                <w:shd w:fill="auto" w:val="clear"/>
               </w:rPr>
             </w:pPr>
             <w:r>
@@ -1877,7 +1858,6 @@
                 <w:color w:val="auto"/>
                 <w:spacing w:val="0"/>
                 <w:position w:val="0"/>
-                <w:shd w:fill="auto" w:val="clear"/>
               </w:rPr>
             </w:pPr>
             <w:r>
@@ -1992,7 +1972,6 @@
                 <w:color w:val="auto"/>
                 <w:spacing w:val="0"/>
                 <w:position w:val="0"/>
-                <w:shd w:fill="auto" w:val="clear"/>
               </w:rPr>
             </w:pPr>
             <w:r>
@@ -2108,7 +2087,7 @@
           <w:sz w:val="28"/>
           <w:shd w:fill="auto" w:val="clear"/>
         </w:rPr>
-        <w:t xml:space="preserve">ADOVOCATEFILLEDBY</w:t>
+        <w:t xml:space="preserve">{ADOVOCATEFILLEDBY}</w:t>
       </w:r>
     </w:p>
     <w:p>
@@ -2134,7 +2113,7 @@
           <w:sz w:val="28"/>
           <w:shd w:fill="auto" w:val="clear"/>
         </w:rPr>
-        <w:t xml:space="preserve">ADVOCATEADDRESS</w:t>
+        <w:t xml:space="preserve">{ADVOCATEADDRESS}</w:t>
       </w:r>
     </w:p>
     <w:p>
@@ -2177,7 +2156,7 @@
           <w:sz w:val="28"/>
           <w:shd w:fill="auto" w:val="clear"/>
         </w:rPr>
-        <w:t xml:space="preserve">PETPLACE</w:t>
+        <w:t xml:space="preserve">{PETPLACE}</w:t>
       </w:r>
     </w:p>
     <w:p>
@@ -2204,7 +2183,7 @@
           <w:sz w:val="28"/>
           <w:shd w:fill="auto" w:val="clear"/>
         </w:rPr>
-        <w:t xml:space="preserve">PETDATE</w:t>
+        <w:t xml:space="preserve">{PETDATE}</w:t>
       </w:r>
       <w:r>
         <w:rPr>
@@ -2258,7 +2237,7 @@
           <w:sz w:val="26"/>
           <w:shd w:fill="auto" w:val="clear"/>
         </w:rPr>
-        <w:t xml:space="preserve">HIGHCOURT</w:t>
+        <w:t xml:space="preserve">{HIGHCOURT}</w:t>
       </w:r>
     </w:p>
     <w:p>
@@ -2286,7 +2265,7 @@
           <w:sz w:val="26"/>
           <w:shd w:fill="auto" w:val="clear"/>
         </w:rPr>
-        <w:t xml:space="preserve">JURIDICTION</w:t>
+        <w:t xml:space="preserve">{JURIDICTION}</w:t>
       </w:r>
     </w:p>
     <w:p>
@@ -2312,7 +2291,7 @@
           <w:sz w:val="26"/>
           <w:shd w:fill="auto" w:val="clear"/>
         </w:rPr>
-        <w:t xml:space="preserve">PETITIONNUMBER</w:t>
+        <w:t xml:space="preserve">{PETITIONNUMBER}</w:t>
       </w:r>
     </w:p>
     <w:p>
@@ -2391,7 +2370,6 @@
               <w:rPr>
                 <w:spacing w:val="0"/>
                 <w:position w:val="0"/>
-                <w:shd w:fill="auto" w:val="clear"/>
               </w:rPr>
             </w:pPr>
             <w:r>
@@ -2432,7 +2410,6 @@
                 <w:color w:val="auto"/>
                 <w:spacing w:val="0"/>
                 <w:position w:val="0"/>
-                <w:shd w:fill="auto" w:val="clear"/>
               </w:rPr>
             </w:pPr>
             <w:r>
@@ -2480,7 +2457,6 @@
                 <w:color w:val="auto"/>
                 <w:spacing w:val="0"/>
                 <w:position w:val="0"/>
-                <w:shd w:fill="auto" w:val="clear"/>
               </w:rPr>
             </w:pPr>
             <w:r>
@@ -2526,7 +2502,6 @@
               <w:rPr>
                 <w:spacing w:val="0"/>
                 <w:position w:val="0"/>
-                <w:shd w:fill="auto" w:val="clear"/>
               </w:rPr>
             </w:pPr>
             <w:r>
@@ -2538,7 +2513,7 @@
                 <w:sz w:val="26"/>
                 <w:shd w:fill="auto" w:val="clear"/>
               </w:rPr>
-              <w:t xml:space="preserve">RESPONDENTNAME</w:t>
+              <w:t xml:space="preserve">{RESPONDENTNAME}</w:t>
             </w:r>
           </w:p>
         </w:tc>
@@ -2567,7 +2542,6 @@
                 <w:color w:val="auto"/>
                 <w:spacing w:val="0"/>
                 <w:position w:val="0"/>
-                <w:shd w:fill="auto" w:val="clear"/>
               </w:rPr>
             </w:pPr>
             <w:r>
@@ -2685,19 +2659,19 @@
           <w:sz w:val="26"/>
           <w:shd w:fill="auto" w:val="clear"/>
         </w:rPr>
-        <w:t xml:space="preserve">Kindly treat the accompanying </w:t>
-      </w:r>
-      <w:r>
-        <w:rPr>
-          <w:rFonts w:ascii="Bookman Old Style" w:hAnsi="Bookman Old Style" w:cs="Bookman Old Style" w:eastAsia="Bookman Old Style"/>
-          <w:b/>
-          <w:color w:val="FF0000"/>
-          <w:spacing w:val="0"/>
-          <w:position w:val="0"/>
-          <w:sz w:val="26"/>
-          <w:shd w:fill="auto" w:val="clear"/>
-        </w:rPr>
-        <w:t xml:space="preserve">PETFILLINGTYPE</w:t>
+        <w:t xml:space="preserve">Kindly treat the accompanying {</w:t>
+      </w:r>
+      <w:r>
+        <w:rPr>
+          <w:rFonts w:ascii="Bookman Old Style" w:hAnsi="Bookman Old Style" w:cs="Bookman Old Style" w:eastAsia="Bookman Old Style"/>
+          <w:b/>
+          <w:color w:val="FF0000"/>
+          <w:spacing w:val="0"/>
+          <w:position w:val="0"/>
+          <w:sz w:val="26"/>
+          <w:shd w:fill="auto" w:val="clear"/>
+        </w:rPr>
+        <w:t xml:space="preserve">PETFILLINGTYPE}</w:t>
       </w:r>
       <w:r>
         <w:rPr>
@@ -2745,30 +2719,30 @@
           <w:sz w:val="26"/>
           <w:shd w:fill="auto" w:val="clear"/>
         </w:rPr>
-        <w:t xml:space="preserve">Kindly list the matter for hearing before this Hon’ble court on </w:t>
-      </w:r>
-      <w:r>
-        <w:rPr>
-          <w:rFonts w:ascii="Bookman Old Style" w:hAnsi="Bookman Old Style" w:cs="Bookman Old Style" w:eastAsia="Bookman Old Style"/>
-          <w:b/>
-          <w:color w:val="FF0000"/>
-          <w:spacing w:val="0"/>
-          <w:position w:val="0"/>
-          <w:sz w:val="26"/>
-          <w:shd w:fill="auto" w:val="clear"/>
-        </w:rPr>
-        <w:t xml:space="preserve">CX456SE</w:t>
-      </w:r>
-      <w:r>
-        <w:rPr>
-          <w:rFonts w:ascii="Bookman Old Style" w:hAnsi="Bookman Old Style" w:cs="Bookman Old Style" w:eastAsia="Bookman Old Style"/>
-          <w:color w:val="auto"/>
-          <w:spacing w:val="0"/>
-          <w:position w:val="0"/>
-          <w:sz w:val="26"/>
-          <w:shd w:fill="auto" w:val="clear"/>
-        </w:rPr>
-        <w:t xml:space="preserve"> itself or any earliest convenient date.  </w:t>
+        <w:t xml:space="preserve">Kindly list the matter for hearing before this Hon’ble court on {</w:t>
+      </w:r>
+      <w:r>
+        <w:rPr>
+          <w:rFonts w:ascii="Bookman Old Style" w:hAnsi="Bookman Old Style" w:cs="Bookman Old Style" w:eastAsia="Bookman Old Style"/>
+          <w:b/>
+          <w:color w:val="FF0000"/>
+          <w:spacing w:val="0"/>
+          <w:position w:val="0"/>
+          <w:sz w:val="26"/>
+          <w:shd w:fill="auto" w:val="clear"/>
+        </w:rPr>
+        <w:t xml:space="preserve">DATEOFLISTING} </w:t>
+      </w:r>
+      <w:r>
+        <w:rPr>
+          <w:rFonts w:ascii="Bookman Old Style" w:hAnsi="Bookman Old Style" w:cs="Bookman Old Style" w:eastAsia="Bookman Old Style"/>
+          <w:color w:val="auto"/>
+          <w:spacing w:val="0"/>
+          <w:position w:val="0"/>
+          <w:sz w:val="26"/>
+          <w:shd w:fill="auto" w:val="clear"/>
+        </w:rPr>
+        <w:t xml:space="preserve">itself or any earliest convenient date.  </w:t>
       </w:r>
     </w:p>
     <w:p>
@@ -2854,7 +2828,7 @@
           <w:sz w:val="28"/>
           <w:shd w:fill="auto" w:val="clear"/>
         </w:rPr>
-        <w:t xml:space="preserve">ADOVOCATEFILLEDBY</w:t>
+        <w:t xml:space="preserve">{ADOVOCATEFILLEDBY}</w:t>
       </w:r>
     </w:p>
     <w:p>
@@ -2880,7 +2854,7 @@
           <w:sz w:val="28"/>
           <w:shd w:fill="auto" w:val="clear"/>
         </w:rPr>
-        <w:t xml:space="preserve">ADVOCATEADDRESS</w:t>
+        <w:t xml:space="preserve">{ADVOCATEADDRESS}</w:t>
       </w:r>
     </w:p>
     <w:p>
@@ -2954,7 +2928,7 @@
           <w:sz w:val="28"/>
           <w:shd w:fill="auto" w:val="clear"/>
         </w:rPr>
-        <w:t xml:space="preserve">PETPLACE</w:t>
+        <w:t xml:space="preserve">{PETPLACE}</w:t>
       </w:r>
     </w:p>
     <w:p>
@@ -2981,7 +2955,7 @@
           <w:sz w:val="28"/>
           <w:shd w:fill="auto" w:val="clear"/>
         </w:rPr>
-        <w:t xml:space="preserve">PETDATE</w:t>
+        <w:t xml:space="preserve">{PETDATE}</w:t>
       </w:r>
       <w:r>
         <w:rPr>
@@ -3035,7 +3009,7 @@
           <w:sz w:val="26"/>
           <w:shd w:fill="auto" w:val="clear"/>
         </w:rPr>
-        <w:t xml:space="preserve">HIGHCOURT</w:t>
+        <w:t xml:space="preserve">{HIGHCOURT}</w:t>
       </w:r>
     </w:p>
     <w:p>
@@ -3063,7 +3037,7 @@
           <w:sz w:val="26"/>
           <w:shd w:fill="auto" w:val="clear"/>
         </w:rPr>
-        <w:t xml:space="preserve">JURIDICTION</w:t>
+        <w:t xml:space="preserve">{JURIDICTION}</w:t>
       </w:r>
     </w:p>
     <w:p>
@@ -3089,7 +3063,7 @@
           <w:sz w:val="26"/>
           <w:shd w:fill="auto" w:val="clear"/>
         </w:rPr>
-        <w:t xml:space="preserve">PETITIONNUMBER</w:t>
+        <w:t xml:space="preserve">{PETITIONNUMBER}</w:t>
       </w:r>
     </w:p>
     <w:p>
@@ -3168,7 +3142,6 @@
               <w:rPr>
                 <w:spacing w:val="0"/>
                 <w:position w:val="0"/>
-                <w:shd w:fill="auto" w:val="clear"/>
               </w:rPr>
             </w:pPr>
             <w:r>
@@ -3209,7 +3182,6 @@
                 <w:color w:val="auto"/>
                 <w:spacing w:val="0"/>
                 <w:position w:val="0"/>
-                <w:shd w:fill="auto" w:val="clear"/>
               </w:rPr>
             </w:pPr>
             <w:r>
@@ -3257,7 +3229,6 @@
                 <w:color w:val="auto"/>
                 <w:spacing w:val="0"/>
                 <w:position w:val="0"/>
-                <w:shd w:fill="auto" w:val="clear"/>
               </w:rPr>
             </w:pPr>
             <w:r>
@@ -3303,7 +3274,6 @@
               <w:rPr>
                 <w:spacing w:val="0"/>
                 <w:position w:val="0"/>
-                <w:shd w:fill="auto" w:val="clear"/>
               </w:rPr>
             </w:pPr>
             <w:r>
@@ -3315,7 +3285,7 @@
                 <w:sz w:val="26"/>
                 <w:shd w:fill="auto" w:val="clear"/>
               </w:rPr>
-              <w:t xml:space="preserve">RESPONDENTNAME</w:t>
+              <w:t xml:space="preserve">{RESPONDENTNAME}</w:t>
             </w:r>
           </w:p>
         </w:tc>
@@ -3344,7 +3314,6 @@
                 <w:color w:val="auto"/>
                 <w:spacing w:val="0"/>
                 <w:position w:val="0"/>
-                <w:shd w:fill="auto" w:val="clear"/>
               </w:rPr>
             </w:pPr>
             <w:r>
@@ -3446,7 +3415,7 @@
           <w:sz w:val="26"/>
           <w:shd w:fill="auto" w:val="clear"/>
         </w:rPr>
-        <w:t xml:space="preserve">RESPONDENTADDRESS</w:t>
+        <w:t xml:space="preserve">{RESPONDENTADDRESS}</w:t>
       </w:r>
     </w:p>
     <w:p>
@@ -3513,19 +3482,19 @@
           <w:sz w:val="26"/>
           <w:shd w:fill="auto" w:val="clear"/>
         </w:rPr>
-        <w:t xml:space="preserve">The enclosed </w:t>
-      </w:r>
-      <w:r>
-        <w:rPr>
-          <w:rFonts w:ascii="Bookman Old Style" w:hAnsi="Bookman Old Style" w:cs="Bookman Old Style" w:eastAsia="Bookman Old Style"/>
-          <w:b/>
-          <w:color w:val="FF0000"/>
-          <w:spacing w:val="0"/>
-          <w:position w:val="0"/>
-          <w:sz w:val="26"/>
-          <w:shd w:fill="auto" w:val="clear"/>
-        </w:rPr>
-        <w:t xml:space="preserve">PETFILLINGTYPE</w:t>
+        <w:t xml:space="preserve">The enclosed {</w:t>
+      </w:r>
+      <w:r>
+        <w:rPr>
+          <w:rFonts w:ascii="Bookman Old Style" w:hAnsi="Bookman Old Style" w:cs="Bookman Old Style" w:eastAsia="Bookman Old Style"/>
+          <w:b/>
+          <w:color w:val="FF0000"/>
+          <w:spacing w:val="0"/>
+          <w:position w:val="0"/>
+          <w:sz w:val="26"/>
+          <w:shd w:fill="auto" w:val="clear"/>
+        </w:rPr>
+        <w:t xml:space="preserve">PETFILLINGTYPE}</w:t>
       </w:r>
       <w:r>
         <w:rPr>
@@ -3547,30 +3516,30 @@
           <w:sz w:val="26"/>
           <w:shd w:fill="auto" w:val="clear"/>
         </w:rPr>
-        <w:t xml:space="preserve">has been filed by me on behalf of the petitioner(s) above named and is likely to be listed on </w:t>
-      </w:r>
-      <w:r>
-        <w:rPr>
-          <w:rFonts w:ascii="Bookman Old Style" w:hAnsi="Bookman Old Style" w:cs="Bookman Old Style" w:eastAsia="Bookman Old Style"/>
-          <w:b/>
-          <w:color w:val="FF0000"/>
-          <w:spacing w:val="0"/>
-          <w:position w:val="0"/>
-          <w:sz w:val="26"/>
-          <w:shd w:fill="auto" w:val="clear"/>
-        </w:rPr>
-        <w:t xml:space="preserve">CX456SE</w:t>
-      </w:r>
-      <w:r>
-        <w:rPr>
-          <w:rFonts w:ascii="Bookman Old Style" w:hAnsi="Bookman Old Style" w:cs="Bookman Old Style" w:eastAsia="Bookman Old Style"/>
-          <w:color w:val="auto"/>
-          <w:spacing w:val="0"/>
-          <w:position w:val="0"/>
-          <w:sz w:val="26"/>
-          <w:shd w:fill="auto" w:val="clear"/>
-        </w:rPr>
-        <w:t xml:space="preserve"> or any date, thereafter. </w:t>
+        <w:t xml:space="preserve">has been filed by me on behalf of the petitioner(s) above named and is likely to be listed on {</w:t>
+      </w:r>
+      <w:r>
+        <w:rPr>
+          <w:rFonts w:ascii="Bookman Old Style" w:hAnsi="Bookman Old Style" w:cs="Bookman Old Style" w:eastAsia="Bookman Old Style"/>
+          <w:b/>
+          <w:color w:val="FF0000"/>
+          <w:spacing w:val="0"/>
+          <w:position w:val="0"/>
+          <w:sz w:val="26"/>
+          <w:shd w:fill="auto" w:val="clear"/>
+        </w:rPr>
+        <w:t xml:space="preserve">DATEOFLISTING} </w:t>
+      </w:r>
+      <w:r>
+        <w:rPr>
+          <w:rFonts w:ascii="Bookman Old Style" w:hAnsi="Bookman Old Style" w:cs="Bookman Old Style" w:eastAsia="Bookman Old Style"/>
+          <w:color w:val="auto"/>
+          <w:spacing w:val="0"/>
+          <w:position w:val="0"/>
+          <w:sz w:val="26"/>
+          <w:shd w:fill="auto" w:val="clear"/>
+        </w:rPr>
+        <w:t xml:space="preserve">or any date, thereafter. </w:t>
       </w:r>
     </w:p>
     <w:p>
@@ -3596,19 +3565,19 @@
           <w:sz w:val="26"/>
           <w:shd w:fill="auto" w:val="clear"/>
         </w:rPr>
-        <w:t xml:space="preserve">Please take notice and find enclosed a complete set of the aforementioned </w:t>
-      </w:r>
-      <w:r>
-        <w:rPr>
-          <w:rFonts w:ascii="Bookman Old Style" w:hAnsi="Bookman Old Style" w:cs="Bookman Old Style" w:eastAsia="Bookman Old Style"/>
-          <w:b/>
-          <w:color w:val="FF0000"/>
-          <w:spacing w:val="0"/>
-          <w:position w:val="0"/>
-          <w:sz w:val="26"/>
-          <w:shd w:fill="auto" w:val="clear"/>
-        </w:rPr>
-        <w:t xml:space="preserve">PETFILLINGTYPE</w:t>
+        <w:t xml:space="preserve">Please take notice and find enclosed a complete set of the aforementioned {</w:t>
+      </w:r>
+      <w:r>
+        <w:rPr>
+          <w:rFonts w:ascii="Bookman Old Style" w:hAnsi="Bookman Old Style" w:cs="Bookman Old Style" w:eastAsia="Bookman Old Style"/>
+          <w:b/>
+          <w:color w:val="FF0000"/>
+          <w:spacing w:val="0"/>
+          <w:position w:val="0"/>
+          <w:sz w:val="26"/>
+          <w:shd w:fill="auto" w:val="clear"/>
+        </w:rPr>
+        <w:t xml:space="preserve">PETFILLINGTYPE}</w:t>
       </w:r>
       <w:r>
         <w:rPr>
@@ -3720,7 +3689,7 @@
           <w:sz w:val="28"/>
           <w:shd w:fill="auto" w:val="clear"/>
         </w:rPr>
-        <w:t xml:space="preserve">ADOVOCATEFILLEDBY</w:t>
+        <w:t xml:space="preserve">{ADOVOCATEFILLEDBY}</w:t>
       </w:r>
     </w:p>
     <w:p>
@@ -3746,7 +3715,7 @@
           <w:sz w:val="28"/>
           <w:shd w:fill="auto" w:val="clear"/>
         </w:rPr>
-        <w:t xml:space="preserve">ADVOCATEADDRESS</w:t>
+        <w:t xml:space="preserve">{ADVOCATEADDRESS}</w:t>
       </w:r>
     </w:p>
     <w:p>
@@ -3774,7 +3743,7 @@
           <w:sz w:val="28"/>
           <w:shd w:fill="auto" w:val="clear"/>
         </w:rPr>
-        <w:t xml:space="preserve">PETPLACE</w:t>
+        <w:t xml:space="preserve">{PETPLACE}</w:t>
       </w:r>
     </w:p>
     <w:p>
@@ -3802,7 +3771,7 @@
           <w:sz w:val="28"/>
           <w:shd w:fill="auto" w:val="clear"/>
         </w:rPr>
-        <w:t xml:space="preserve">PETDATE</w:t>
+        <w:t xml:space="preserve">{PETDATE}</w:t>
       </w:r>
       <w:r>
         <w:rPr>
@@ -3885,7 +3854,7 @@
           <w:sz w:val="26"/>
           <w:shd w:fill="auto" w:val="clear"/>
         </w:rPr>
-        <w:t xml:space="preserve">HIGHCOURT</w:t>
+        <w:t xml:space="preserve">{HIGHCOURT}</w:t>
       </w:r>
     </w:p>
     <w:p>
@@ -3913,7 +3882,7 @@
           <w:sz w:val="26"/>
           <w:shd w:fill="auto" w:val="clear"/>
         </w:rPr>
-        <w:t xml:space="preserve">JURIDICTION</w:t>
+        <w:t xml:space="preserve">{JURIDICTION}</w:t>
       </w:r>
     </w:p>
     <w:p>
@@ -3939,7 +3908,7 @@
           <w:sz w:val="26"/>
           <w:shd w:fill="auto" w:val="clear"/>
         </w:rPr>
-        <w:t xml:space="preserve">PETITIONNUMBER</w:t>
+        <w:t xml:space="preserve">{PETITIONNUMBER}</w:t>
       </w:r>
     </w:p>
     <w:p>
@@ -4018,7 +3987,6 @@
               <w:rPr>
                 <w:spacing w:val="0"/>
                 <w:position w:val="0"/>
-                <w:shd w:fill="auto" w:val="clear"/>
               </w:rPr>
             </w:pPr>
             <w:r>
@@ -4030,7 +3998,7 @@
                 <w:sz w:val="26"/>
                 <w:shd w:fill="auto" w:val="clear"/>
               </w:rPr>
-              <w:t xml:space="preserve">PETITIONERNAME</w:t>
+              <w:t xml:space="preserve">{PETITIONERNAME}</w:t>
             </w:r>
           </w:p>
         </w:tc>
@@ -4059,7 +4027,6 @@
                 <w:color w:val="auto"/>
                 <w:spacing w:val="0"/>
                 <w:position w:val="0"/>
-                <w:shd w:fill="auto" w:val="clear"/>
               </w:rPr>
             </w:pPr>
             <w:r>
@@ -4107,7 +4074,6 @@
                 <w:color w:val="auto"/>
                 <w:spacing w:val="0"/>
                 <w:position w:val="0"/>
-                <w:shd w:fill="auto" w:val="clear"/>
               </w:rPr>
             </w:pPr>
             <w:r>
@@ -4153,7 +4119,6 @@
               <w:rPr>
                 <w:spacing w:val="0"/>
                 <w:position w:val="0"/>
-                <w:shd w:fill="auto" w:val="clear"/>
               </w:rPr>
             </w:pPr>
             <w:r>
@@ -4165,7 +4130,7 @@
                 <w:sz w:val="26"/>
                 <w:shd w:fill="auto" w:val="clear"/>
               </w:rPr>
-              <w:t xml:space="preserve">RESPONDENTNAME</w:t>
+              <w:t xml:space="preserve">{RESPONDENTNAME}</w:t>
             </w:r>
           </w:p>
         </w:tc>
@@ -4194,7 +4159,6 @@
                 <w:color w:val="auto"/>
                 <w:spacing w:val="0"/>
                 <w:position w:val="0"/>
-                <w:shd w:fill="auto" w:val="clear"/>
               </w:rPr>
             </w:pPr>
             <w:r>
@@ -4337,7 +4301,7 @@
                 <w:sz w:val="26"/>
                 <w:shd w:fill="auto" w:val="clear"/>
               </w:rPr>
-              <w:t xml:space="preserve">PETITIONERADDRESS</w:t>
+              <w:t xml:space="preserve">{PETITIONERADDRESS}</w:t>
             </w:r>
           </w:p>
           <w:p>
@@ -4348,7 +4312,6 @@
               <w:rPr>
                 <w:spacing w:val="0"/>
                 <w:position w:val="0"/>
-                <w:shd w:fill="auto" w:val="clear"/>
               </w:rPr>
             </w:pPr>
             <w:r>
@@ -4389,7 +4352,6 @@
                 <w:color w:val="auto"/>
                 <w:spacing w:val="0"/>
                 <w:position w:val="0"/>
-                <w:shd w:fill="auto" w:val="clear"/>
               </w:rPr>
             </w:pPr>
             <w:r>
@@ -4437,7 +4399,6 @@
                 <w:color w:val="auto"/>
                 <w:spacing w:val="0"/>
                 <w:position w:val="0"/>
-                <w:shd w:fill="auto" w:val="clear"/>
               </w:rPr>
             </w:pPr>
             <w:r>
@@ -4483,7 +4444,6 @@
               <w:rPr>
                 <w:spacing w:val="0"/>
                 <w:position w:val="0"/>
-                <w:shd w:fill="auto" w:val="clear"/>
               </w:rPr>
             </w:pPr>
             <w:r>
@@ -4496,7 +4456,7 @@
                 <w:sz w:val="26"/>
                 <w:shd w:fill="auto" w:val="clear"/>
               </w:rPr>
-              <w:t xml:space="preserve">RESPONDENTADDRESS</w:t>
+              <w:t xml:space="preserve">{RESPONDENTADDRESS}</w:t>
             </w:r>
           </w:p>
         </w:tc>
@@ -4525,7 +4485,6 @@
                 <w:color w:val="auto"/>
                 <w:spacing w:val="0"/>
                 <w:position w:val="0"/>
-                <w:shd w:fill="auto" w:val="clear"/>
               </w:rPr>
             </w:pPr>
             <w:r>
@@ -4626,7 +4585,7 @@
           <w:sz w:val="28"/>
           <w:shd w:fill="auto" w:val="clear"/>
         </w:rPr>
-        <w:t xml:space="preserve">ADOVOCATEFILLEDBY</w:t>
+        <w:t xml:space="preserve">{ADOVOCATEFILLEDBY}</w:t>
       </w:r>
     </w:p>
     <w:p>
@@ -4652,7 +4611,7 @@
           <w:sz w:val="28"/>
           <w:shd w:fill="auto" w:val="clear"/>
         </w:rPr>
-        <w:t xml:space="preserve">ADVOCATEADDRESS</w:t>
+        <w:t xml:space="preserve">{ADVOCATEADDRESS}</w:t>
       </w:r>
     </w:p>
     <w:p>
@@ -4695,7 +4654,7 @@
           <w:sz w:val="28"/>
           <w:shd w:fill="auto" w:val="clear"/>
         </w:rPr>
-        <w:t xml:space="preserve">PETPLACE</w:t>
+        <w:t xml:space="preserve">{PETPLACE}</w:t>
       </w:r>
     </w:p>
     <w:p>
@@ -4723,19 +4682,7 @@
           <w:sz w:val="28"/>
           <w:shd w:fill="auto" w:val="clear"/>
         </w:rPr>
-        <w:t xml:space="preserve">PETDATE</w:t>
-      </w:r>
-      <w:r>
-        <w:rPr>
-          <w:rFonts w:ascii="Bookman Old Style" w:hAnsi="Bookman Old Style" w:cs="Bookman Old Style" w:eastAsia="Bookman Old Style"/>
-          <w:b/>
-          <w:color w:val="auto"/>
-          <w:spacing w:val="0"/>
-          <w:position w:val="0"/>
-          <w:sz w:val="26"/>
-          <w:shd w:fill="auto" w:val="clear"/>
-        </w:rPr>
-        <w:t xml:space="preserve"> </w:t>
+        <w:t xml:space="preserve">{PETDATE}</w:t>
       </w:r>
     </w:p>
     <w:p>
@@ -4877,7 +4824,7 @@
           <w:sz w:val="28"/>
           <w:shd w:fill="auto" w:val="clear"/>
         </w:rPr>
-        <w:t xml:space="preserve">ADOVOCATEFILLEDBY</w:t>
+        <w:t xml:space="preserve">{ADOVOCATEFILLEDBY}</w:t>
       </w:r>
     </w:p>
     <w:p>
@@ -4903,7 +4850,7 @@
           <w:sz w:val="28"/>
           <w:shd w:fill="auto" w:val="clear"/>
         </w:rPr>
-        <w:t xml:space="preserve">ADVOCATEADDRESS</w:t>
+        <w:t xml:space="preserve">{ADVOCATEADDRESS}</w:t>
       </w:r>
     </w:p>
     <w:p>
@@ -4946,7 +4893,7 @@
           <w:sz w:val="28"/>
           <w:shd w:fill="auto" w:val="clear"/>
         </w:rPr>
-        <w:t xml:space="preserve">PETPLACE</w:t>
+        <w:t xml:space="preserve">{PETPLACE}</w:t>
       </w:r>
     </w:p>
     <w:p>
@@ -4974,7 +4921,7 @@
           <w:sz w:val="28"/>
           <w:shd w:fill="auto" w:val="clear"/>
         </w:rPr>
-        <w:t xml:space="preserve">PETDATE</w:t>
+        <w:t xml:space="preserve">{PETDATE}</w:t>
       </w:r>
     </w:p>
     <w:p>
@@ -5000,8 +4947,7 @@
           <w:sz w:val="26"/>
           <w:shd w:fill="auto" w:val="clear"/>
         </w:rPr>
-        <w:t xml:space="preserve"> </w:t>
-        <w:t xml:space="preserve"> </w:t>
+        <w:t xml:space="preserve">  </w:t>
       </w:r>
     </w:p>
     <w:p>
@@ -5029,7 +4975,7 @@
           <w:sz w:val="26"/>
           <w:shd w:fill="auto" w:val="clear"/>
         </w:rPr>
-        <w:t xml:space="preserve">HIGHCOURT</w:t>
+        <w:t xml:space="preserve">{HIGHCOURT}</w:t>
       </w:r>
     </w:p>
     <w:p>
@@ -5057,7 +5003,7 @@
           <w:sz w:val="26"/>
           <w:shd w:fill="auto" w:val="clear"/>
         </w:rPr>
-        <w:t xml:space="preserve">JURIDICTION</w:t>
+        <w:t xml:space="preserve">{JURIDICTION}</w:t>
       </w:r>
     </w:p>
     <w:p>
@@ -5083,7 +5029,7 @@
           <w:sz w:val="26"/>
           <w:shd w:fill="auto" w:val="clear"/>
         </w:rPr>
-        <w:t xml:space="preserve">PETITIONNUMBER</w:t>
+        <w:t xml:space="preserve">{PETITIONNUMBER}</w:t>
       </w:r>
     </w:p>
     <w:p>
@@ -5162,7 +5108,6 @@
               <w:rPr>
                 <w:spacing w:val="0"/>
                 <w:position w:val="0"/>
-                <w:shd w:fill="auto" w:val="clear"/>
               </w:rPr>
             </w:pPr>
             <w:r>
@@ -5174,7 +5119,7 @@
                 <w:sz w:val="26"/>
                 <w:shd w:fill="auto" w:val="clear"/>
               </w:rPr>
-              <w:t xml:space="preserve">PETITIONERNAME</w:t>
+              <w:t xml:space="preserve">{PETITIONERNAME}</w:t>
             </w:r>
           </w:p>
         </w:tc>
@@ -5203,7 +5148,6 @@
                 <w:color w:val="auto"/>
                 <w:spacing w:val="0"/>
                 <w:position w:val="0"/>
-                <w:shd w:fill="auto" w:val="clear"/>
               </w:rPr>
             </w:pPr>
             <w:r>
@@ -5251,7 +5195,6 @@
                 <w:color w:val="auto"/>
                 <w:spacing w:val="0"/>
                 <w:position w:val="0"/>
-                <w:shd w:fill="auto" w:val="clear"/>
               </w:rPr>
             </w:pPr>
             <w:r>
@@ -5297,7 +5240,6 @@
               <w:rPr>
                 <w:spacing w:val="0"/>
                 <w:position w:val="0"/>
-                <w:shd w:fill="auto" w:val="clear"/>
               </w:rPr>
             </w:pPr>
             <w:r>
@@ -5309,7 +5251,7 @@
                 <w:sz w:val="26"/>
                 <w:shd w:fill="auto" w:val="clear"/>
               </w:rPr>
-              <w:t xml:space="preserve">RESPONDENTNAME</w:t>
+              <w:t xml:space="preserve">{RESPONDENTNAME}</w:t>
             </w:r>
           </w:p>
         </w:tc>
@@ -5338,7 +5280,6 @@
                 <w:color w:val="auto"/>
                 <w:spacing w:val="0"/>
                 <w:position w:val="0"/>
-                <w:shd w:fill="auto" w:val="clear"/>
               </w:rPr>
             </w:pPr>
             <w:r>
@@ -5410,7 +5351,7 @@
           <w:sz w:val="26"/>
           <w:shd w:fill="auto" w:val="clear"/>
         </w:rPr>
-        <w:t xml:space="preserve">PETTITLE</w:t>
+        <w:t xml:space="preserve">{PETTITLE}</w:t>
       </w:r>
     </w:p>
     <w:p>
@@ -5520,7 +5461,7 @@
           <w:sz w:val="28"/>
           <w:shd w:fill="auto" w:val="clear"/>
         </w:rPr>
-        <w:t xml:space="preserve">ADOVOCATEFILLEDBY</w:t>
+        <w:t xml:space="preserve">{ADOVOCATEFILLEDBY}</w:t>
       </w:r>
     </w:p>
     <w:p>
@@ -5546,7 +5487,7 @@
           <w:sz w:val="28"/>
           <w:shd w:fill="auto" w:val="clear"/>
         </w:rPr>
-        <w:t xml:space="preserve">ADVOCATEADDRESS</w:t>
+        <w:t xml:space="preserve">{ADVOCATEADDRESS}</w:t>
       </w:r>
     </w:p>
     <w:p>
@@ -5589,7 +5530,7 @@
           <w:sz w:val="28"/>
           <w:shd w:fill="auto" w:val="clear"/>
         </w:rPr>
-        <w:t xml:space="preserve">PETPLACE</w:t>
+        <w:t xml:space="preserve">{PETPLACE}</w:t>
       </w:r>
     </w:p>
     <w:p>
@@ -5617,7 +5558,7 @@
           <w:sz w:val="28"/>
           <w:shd w:fill="auto" w:val="clear"/>
         </w:rPr>
-        <w:t xml:space="preserve">PETDATE</w:t>
+        <w:t xml:space="preserve">{PETDATE}</w:t>
       </w:r>
       <w:r>
         <w:rPr>
@@ -5685,7 +5626,7 @@
           <w:sz w:val="26"/>
           <w:shd w:fill="auto" w:val="clear"/>
         </w:rPr>
-        <w:t xml:space="preserve">HIGHCOURT</w:t>
+        <w:t xml:space="preserve">{HIGHCOURT}</w:t>
       </w:r>
     </w:p>
     <w:p>
@@ -5712,18 +5653,18 @@
           <w:sz w:val="26"/>
           <w:shd w:fill="auto" w:val="clear"/>
         </w:rPr>
-        <w:t xml:space="preserve">C.M No. </w:t>
-      </w:r>
-      <w:r>
-        <w:rPr>
-          <w:rFonts w:ascii="Bookman Old Style" w:hAnsi="Bookman Old Style" w:cs="Bookman Old Style" w:eastAsia="Bookman Old Style"/>
-          <w:color w:val="FF0000"/>
-          <w:spacing w:val="0"/>
-          <w:position w:val="0"/>
-          <w:sz w:val="26"/>
-          <w:shd w:fill="auto" w:val="clear"/>
-        </w:rPr>
-        <w:t xml:space="preserve">PETITIONNUMBER </w:t>
+        <w:t xml:space="preserve">C.M No. {</w:t>
+      </w:r>
+      <w:r>
+        <w:rPr>
+          <w:rFonts w:ascii="Bookman Old Style" w:hAnsi="Bookman Old Style" w:cs="Bookman Old Style" w:eastAsia="Bookman Old Style"/>
+          <w:color w:val="FF0000"/>
+          <w:spacing w:val="0"/>
+          <w:position w:val="0"/>
+          <w:sz w:val="26"/>
+          <w:shd w:fill="auto" w:val="clear"/>
+        </w:rPr>
+        <w:t xml:space="preserve">PETITIONNUMBER} </w:t>
       </w:r>
       <w:r>
         <w:rPr>
@@ -5789,7 +5730,7 @@
           <w:sz w:val="26"/>
           <w:shd w:fill="auto" w:val="clear"/>
         </w:rPr>
-        <w:t xml:space="preserve">PETITIONNUMBER</w:t>
+        <w:t xml:space="preserve">{PETITIONNUMBER}</w:t>
       </w:r>
     </w:p>
     <w:p>
@@ -5898,7 +5839,6 @@
               <w:rPr>
                 <w:spacing w:val="0"/>
                 <w:position w:val="0"/>
-                <w:shd w:fill="auto" w:val="clear"/>
               </w:rPr>
             </w:pPr>
             <w:r>
@@ -5910,7 +5850,7 @@
                 <w:sz w:val="26"/>
                 <w:shd w:fill="auto" w:val="clear"/>
               </w:rPr>
-              <w:t xml:space="preserve">PETITIONERNAME</w:t>
+              <w:t xml:space="preserve">{PETITIONERNAME}</w:t>
             </w:r>
           </w:p>
         </w:tc>
@@ -5939,7 +5879,6 @@
                 <w:color w:val="auto"/>
                 <w:spacing w:val="0"/>
                 <w:position w:val="0"/>
-                <w:shd w:fill="auto" w:val="clear"/>
               </w:rPr>
             </w:pPr>
             <w:r>
@@ -5987,7 +5926,6 @@
                 <w:color w:val="auto"/>
                 <w:spacing w:val="0"/>
                 <w:position w:val="0"/>
-                <w:shd w:fill="auto" w:val="clear"/>
               </w:rPr>
             </w:pPr>
             <w:r>
@@ -6033,7 +5971,6 @@
               <w:rPr>
                 <w:spacing w:val="0"/>
                 <w:position w:val="0"/>
-                <w:shd w:fill="auto" w:val="clear"/>
               </w:rPr>
             </w:pPr>
             <w:r>
@@ -6045,7 +5982,7 @@
                 <w:sz w:val="26"/>
                 <w:shd w:fill="auto" w:val="clear"/>
               </w:rPr>
-              <w:t xml:space="preserve">RESPONDENTNAME</w:t>
+              <w:t xml:space="preserve">{RESPONDENTNAME}</w:t>
             </w:r>
           </w:p>
         </w:tc>
@@ -6074,7 +6011,6 @@
                 <w:color w:val="auto"/>
                 <w:spacing w:val="0"/>
                 <w:position w:val="0"/>
-                <w:shd w:fill="auto" w:val="clear"/>
               </w:rPr>
             </w:pPr>
             <w:r>
@@ -6560,7 +6496,7 @@
           <w:sz w:val="28"/>
           <w:shd w:fill="auto" w:val="clear"/>
         </w:rPr>
-        <w:t xml:space="preserve">ADOVOCATEFILLEDBY</w:t>
+        <w:t xml:space="preserve">{ADOVOCATEFILLEDBY}</w:t>
       </w:r>
     </w:p>
     <w:p>
@@ -6586,7 +6522,7 @@
           <w:sz w:val="28"/>
           <w:shd w:fill="auto" w:val="clear"/>
         </w:rPr>
-        <w:t xml:space="preserve">ADVOCATEADDRESS</w:t>
+        <w:t xml:space="preserve">{ADVOCATEADDRESS}</w:t>
       </w:r>
     </w:p>
     <w:p>
@@ -6629,7 +6565,7 @@
           <w:sz w:val="28"/>
           <w:shd w:fill="auto" w:val="clear"/>
         </w:rPr>
-        <w:t xml:space="preserve">PETPLACE</w:t>
+        <w:t xml:space="preserve">{PETPLACE}</w:t>
       </w:r>
     </w:p>
     <w:p>
@@ -6657,7 +6593,7 @@
           <w:sz w:val="28"/>
           <w:shd w:fill="auto" w:val="clear"/>
         </w:rPr>
-        <w:t xml:space="preserve">PETDATE</w:t>
+        <w:t xml:space="preserve">{PETDATE}</w:t>
       </w:r>
       <w:r>
         <w:rPr>
@@ -6713,7 +6649,7 @@
           <w:sz w:val="26"/>
           <w:shd w:fill="auto" w:val="clear"/>
         </w:rPr>
-        <w:t xml:space="preserve">HIGHCOURT</w:t>
+        <w:t xml:space="preserve">{HIGHCOURT}</w:t>
       </w:r>
     </w:p>
     <w:p>
@@ -6740,18 +6676,18 @@
           <w:sz w:val="26"/>
           <w:shd w:fill="auto" w:val="clear"/>
         </w:rPr>
-        <w:t xml:space="preserve">C.M No. </w:t>
-      </w:r>
-      <w:r>
-        <w:rPr>
-          <w:rFonts w:ascii="Bookman Old Style" w:hAnsi="Bookman Old Style" w:cs="Bookman Old Style" w:eastAsia="Bookman Old Style"/>
-          <w:color w:val="FF0000"/>
-          <w:spacing w:val="0"/>
-          <w:position w:val="0"/>
-          <w:sz w:val="26"/>
-          <w:shd w:fill="auto" w:val="clear"/>
-        </w:rPr>
-        <w:t xml:space="preserve">PETITIONNUMBER </w:t>
+        <w:t xml:space="preserve">C.M No. {</w:t>
+      </w:r>
+      <w:r>
+        <w:rPr>
+          <w:rFonts w:ascii="Bookman Old Style" w:hAnsi="Bookman Old Style" w:cs="Bookman Old Style" w:eastAsia="Bookman Old Style"/>
+          <w:color w:val="FF0000"/>
+          <w:spacing w:val="0"/>
+          <w:position w:val="0"/>
+          <w:sz w:val="26"/>
+          <w:shd w:fill="auto" w:val="clear"/>
+        </w:rPr>
+        <w:t xml:space="preserve">PETITIONNUMBER} </w:t>
       </w:r>
       <w:r>
         <w:rPr>
@@ -6818,18 +6754,18 @@
           <w:sz w:val="26"/>
           <w:shd w:fill="auto" w:val="clear"/>
         </w:rPr>
-        <w:t xml:space="preserve">WRIT PETITION (CIVIL) NO. </w:t>
-      </w:r>
-      <w:r>
-        <w:rPr>
-          <w:rFonts w:ascii="Bookman Old Style" w:hAnsi="Bookman Old Style" w:cs="Bookman Old Style" w:eastAsia="Bookman Old Style"/>
-          <w:color w:val="FF0000"/>
-          <w:spacing w:val="0"/>
-          <w:position w:val="0"/>
-          <w:sz w:val="26"/>
-          <w:shd w:fill="auto" w:val="clear"/>
-        </w:rPr>
-        <w:t xml:space="preserve">PETITIONNUMBER </w:t>
+        <w:t xml:space="preserve">WRIT PETITION (CIVIL) NO.  {</w:t>
+      </w:r>
+      <w:r>
+        <w:rPr>
+          <w:rFonts w:ascii="Bookman Old Style" w:hAnsi="Bookman Old Style" w:cs="Bookman Old Style" w:eastAsia="Bookman Old Style"/>
+          <w:color w:val="FF0000"/>
+          <w:spacing w:val="0"/>
+          <w:position w:val="0"/>
+          <w:sz w:val="26"/>
+          <w:shd w:fill="auto" w:val="clear"/>
+        </w:rPr>
+        <w:t xml:space="preserve">PETITIONNUMBER} </w:t>
       </w:r>
       <w:r>
         <w:rPr>
@@ -6950,7 +6886,6 @@
               <w:rPr>
                 <w:spacing w:val="0"/>
                 <w:position w:val="0"/>
-                <w:shd w:fill="auto" w:val="clear"/>
               </w:rPr>
             </w:pPr>
             <w:r>
@@ -6962,7 +6897,7 @@
                 <w:sz w:val="26"/>
                 <w:shd w:fill="auto" w:val="clear"/>
               </w:rPr>
-              <w:t xml:space="preserve">PETITIONERNAME</w:t>
+              <w:t xml:space="preserve">{PETITIONERNAME}</w:t>
             </w:r>
           </w:p>
         </w:tc>
@@ -6991,7 +6926,6 @@
                 <w:color w:val="auto"/>
                 <w:spacing w:val="0"/>
                 <w:position w:val="0"/>
-                <w:shd w:fill="auto" w:val="clear"/>
               </w:rPr>
             </w:pPr>
             <w:r>
@@ -7039,7 +6973,6 @@
                 <w:color w:val="auto"/>
                 <w:spacing w:val="0"/>
                 <w:position w:val="0"/>
-                <w:shd w:fill="auto" w:val="clear"/>
               </w:rPr>
             </w:pPr>
             <w:r>
@@ -7085,7 +7018,6 @@
               <w:rPr>
                 <w:spacing w:val="0"/>
                 <w:position w:val="0"/>
-                <w:shd w:fill="auto" w:val="clear"/>
               </w:rPr>
             </w:pPr>
             <w:r>
@@ -7097,7 +7029,7 @@
                 <w:sz w:val="26"/>
                 <w:shd w:fill="auto" w:val="clear"/>
               </w:rPr>
-              <w:t xml:space="preserve">RESPONDENTNAME</w:t>
+              <w:t xml:space="preserve">{RESPONDENTNAME}</w:t>
             </w:r>
           </w:p>
         </w:tc>
@@ -7126,7 +7058,6 @@
                 <w:color w:val="auto"/>
                 <w:spacing w:val="0"/>
                 <w:position w:val="0"/>
-                <w:shd w:fill="auto" w:val="clear"/>
               </w:rPr>
             </w:pPr>
             <w:r>
@@ -7562,7 +7493,7 @@
           <w:sz w:val="28"/>
           <w:shd w:fill="auto" w:val="clear"/>
         </w:rPr>
-        <w:t xml:space="preserve">ADOVOCATEFILLEDBY</w:t>
+        <w:t xml:space="preserve">{ADOVOCATEFILLEDBY}</w:t>
       </w:r>
     </w:p>
     <w:p>
@@ -7588,7 +7519,7 @@
           <w:sz w:val="28"/>
           <w:shd w:fill="auto" w:val="clear"/>
         </w:rPr>
-        <w:t xml:space="preserve">ADVOCATEADDRESS</w:t>
+        <w:t xml:space="preserve">{ADVOCATEADDRESS}</w:t>
       </w:r>
     </w:p>
     <w:p>
@@ -7631,7 +7562,7 @@
           <w:sz w:val="28"/>
           <w:shd w:fill="auto" w:val="clear"/>
         </w:rPr>
-        <w:t xml:space="preserve">PETPLACE</w:t>
+        <w:t xml:space="preserve">{PETPLACE}</w:t>
       </w:r>
     </w:p>
     <w:p>
@@ -7659,7 +7590,7 @@
           <w:sz w:val="28"/>
           <w:shd w:fill="auto" w:val="clear"/>
         </w:rPr>
-        <w:t xml:space="preserve">PETDATE</w:t>
+        <w:t xml:space="preserve">{PETDATE}</w:t>
       </w:r>
     </w:p>
     <w:p>

</xml_diff>

<commit_message>
forms generate update test
</commit_message>
<xml_diff>
--- a/public/template/template1.docx
+++ b/public/template/template1.docx
@@ -378,6 +378,23 @@
         </w:rPr>
         <w:t xml:space="preserve">INDEX</w:t>
       </w:r>
+    </w:p>
+    <w:p>
+      <w:pPr>
+        <w:spacing w:before="0" w:after="0" w:line="240"/>
+        <w:ind w:right="0" w:left="0" w:firstLine="0"/>
+        <w:jc w:val="center"/>
+        <w:rPr>
+          <w:rFonts w:ascii="Bookman Old Style" w:hAnsi="Bookman Old Style" w:cs="Bookman Old Style" w:eastAsia="Bookman Old Style"/>
+          <w:b/>
+          <w:color w:val="auto"/>
+          <w:spacing w:val="0"/>
+          <w:position w:val="0"/>
+          <w:sz w:val="26"/>
+          <w:u w:val="single"/>
+          <w:shd w:fill="auto" w:val="clear"/>
+        </w:rPr>
+      </w:pPr>
     </w:p>
     <w:p>
       <w:pPr>
@@ -2865,29 +2882,7 @@
           <w:sz w:val="28"/>
           <w:shd w:fill="auto" w:val="clear"/>
         </w:rPr>
-        <w:t xml:space="preserve">{</w:t>
-      </w:r>
-      <w:r>
-        <w:rPr>
-          <w:rFonts w:ascii="Bookman Old Style" w:hAnsi="Bookman Old Style" w:cs="Bookman Old Style" w:eastAsia="Bookman Old Style"/>
-          <w:color w:val="FF0000"/>
-          <w:spacing w:val="0"/>
-          <w:position w:val="0"/>
-          <w:sz w:val="28"/>
-          <w:shd w:fill="auto" w:val="clear"/>
-        </w:rPr>
-        <w:t xml:space="preserve">ADVOCATEADDRESS1</w:t>
-      </w:r>
-      <w:r>
-        <w:rPr>
-          <w:rFonts w:ascii="Bookman Old Style" w:hAnsi="Bookman Old Style" w:cs="Bookman Old Style" w:eastAsia="Bookman Old Style"/>
-          <w:color w:val="FF0000"/>
-          <w:spacing w:val="0"/>
-          <w:position w:val="0"/>
-          <w:sz w:val="28"/>
-          <w:shd w:fill="auto" w:val="clear"/>
-        </w:rPr>
-        <w:t xml:space="preserve">}</w:t>
+        <w:t xml:space="preserve">{ADVOCATEADDRESS1}</w:t>
       </w:r>
     </w:p>
     <w:p>
@@ -7814,6 +7809,70 @@
         </w:rPr>
         <w:t xml:space="preserve">{PETDATE}</w:t>
       </w:r>
+    </w:p>
+    <w:p>
+      <w:pPr>
+        <w:spacing w:before="0" w:after="0" w:line="240"/>
+        <w:ind w:right="0" w:left="0" w:firstLine="0"/>
+        <w:jc w:val="left"/>
+        <w:rPr>
+          <w:rFonts w:ascii="Bookman Old Style" w:hAnsi="Bookman Old Style" w:cs="Bookman Old Style" w:eastAsia="Bookman Old Style"/>
+          <w:b/>
+          <w:color w:val="FF0000"/>
+          <w:spacing w:val="0"/>
+          <w:position w:val="0"/>
+          <w:sz w:val="28"/>
+          <w:shd w:fill="auto" w:val="clear"/>
+        </w:rPr>
+      </w:pPr>
+    </w:p>
+    <w:p>
+      <w:pPr>
+        <w:spacing w:before="0" w:after="0" w:line="240"/>
+        <w:ind w:right="0" w:left="0" w:firstLine="0"/>
+        <w:jc w:val="left"/>
+        <w:rPr>
+          <w:rFonts w:ascii="Bookman Old Style" w:hAnsi="Bookman Old Style" w:cs="Bookman Old Style" w:eastAsia="Bookman Old Style"/>
+          <w:b/>
+          <w:color w:val="FF0000"/>
+          <w:spacing w:val="0"/>
+          <w:position w:val="0"/>
+          <w:sz w:val="28"/>
+          <w:shd w:fill="auto" w:val="clear"/>
+        </w:rPr>
+      </w:pPr>
+    </w:p>
+    <w:p>
+      <w:pPr>
+        <w:spacing w:before="0" w:after="0" w:line="240"/>
+        <w:ind w:right="0" w:left="0" w:firstLine="0"/>
+        <w:jc w:val="left"/>
+        <w:rPr>
+          <w:rFonts w:ascii="Bookman Old Style" w:hAnsi="Bookman Old Style" w:cs="Bookman Old Style" w:eastAsia="Bookman Old Style"/>
+          <w:b/>
+          <w:color w:val="FF0000"/>
+          <w:spacing w:val="0"/>
+          <w:position w:val="0"/>
+          <w:sz w:val="28"/>
+          <w:shd w:fill="auto" w:val="clear"/>
+        </w:rPr>
+      </w:pPr>
+    </w:p>
+    <w:p>
+      <w:pPr>
+        <w:spacing w:before="0" w:after="0" w:line="240"/>
+        <w:ind w:right="0" w:left="0" w:firstLine="0"/>
+        <w:jc w:val="left"/>
+        <w:rPr>
+          <w:rFonts w:ascii="Bookman Old Style" w:hAnsi="Bookman Old Style" w:cs="Bookman Old Style" w:eastAsia="Bookman Old Style"/>
+          <w:b/>
+          <w:color w:val="FF0000"/>
+          <w:spacing w:val="0"/>
+          <w:position w:val="0"/>
+          <w:sz w:val="28"/>
+          <w:shd w:fill="auto" w:val="clear"/>
+        </w:rPr>
+      </w:pPr>
     </w:p>
     <w:p>
       <w:pPr>

</xml_diff>